<commit_message>
Añadido formulario para modificar series y peliculas (No Funcional)
</commit_message>
<xml_diff>
--- a/Instrucciones.docx
+++ b/Instrucciones.docx
@@ -6,10 +6,15 @@
       <w:pPr>
         <w:pStyle w:val="Ttulo"/>
         <w:jc w:val="center"/>
+        <w:rPr>
+          <w:u w:val="single"/>
+        </w:rPr>
       </w:pPr>
       <w:r>
         <w:t>INSTRUCCIONES DE USO APLICACIÓN WEB BASE DE DATOS</w:t>
       </w:r>
+      <w:bookmarkStart w:id="0" w:name="_GoBack"/>
+      <w:bookmarkEnd w:id="0"/>
     </w:p>
     <w:p/>
     <w:p/>
@@ -52,7 +57,7 @@
                     <pic:cNvPicPr/>
                   </pic:nvPicPr>
                   <pic:blipFill>
-                    <a:blip r:embed="rId4">
+                    <a:blip r:embed="rId6">
                       <a:extLst>
                         <a:ext uri="{28A0092B-C50C-407E-A947-70E740481C1C}">
                           <a14:useLocalDpi xmlns:a14="http://schemas.microsoft.com/office/drawing/2010/main" val="0"/>
@@ -84,36 +89,12 @@
       <w:r>
         <w:t xml:space="preserve">La primera parte consiste en la estructura de la Web, la cual incluye los 4 .php que hay en la carpeta principal y que son los apartados principales de la web. Luego se encuentran las carpetas de CSS, js, y owl-carousel. En el CSS se encuentran 3 archivos que le dan formato y estilo a la web, y en las carpetas de js y owl-carousel hay librerías pre-cargadas las cuales hacen que la web sea interactiva, esto se realiza mediante </w:t>
       </w:r>
-      <w:hyperlink r:id="rId5" w:history="1">
+      <w:hyperlink r:id="rId7" w:history="1">
         <w:r>
           <w:rPr>
             <w:rStyle w:val="Hipervnculo"/>
           </w:rPr>
-          <w:t>Respo</w:t>
-        </w:r>
-        <w:r>
-          <w:rPr>
-            <w:rStyle w:val="Hipervnculo"/>
-          </w:rPr>
-          <w:t>n</w:t>
-        </w:r>
-        <w:r>
-          <w:rPr>
-            <w:rStyle w:val="Hipervnculo"/>
-          </w:rPr>
-          <w:t xml:space="preserve">sive </w:t>
-        </w:r>
-        <w:r>
-          <w:rPr>
-            <w:rStyle w:val="Hipervnculo"/>
-          </w:rPr>
-          <w:t>F</w:t>
-        </w:r>
-        <w:r>
-          <w:rPr>
-            <w:rStyle w:val="Hipervnculo"/>
-          </w:rPr>
-          <w:t>ramework</w:t>
+          <w:t>Responsive Framework</w:t>
         </w:r>
       </w:hyperlink>
       <w:r>
@@ -178,7 +159,7 @@
                     <pic:cNvPicPr/>
                   </pic:nvPicPr>
                   <pic:blipFill>
-                    <a:blip r:embed="rId6">
+                    <a:blip r:embed="rId8">
                       <a:extLst>
                         <a:ext uri="{28A0092B-C50C-407E-A947-70E740481C1C}">
                           <a14:useLocalDpi xmlns:a14="http://schemas.microsoft.com/office/drawing/2010/main" val="0"/>
@@ -233,7 +214,7 @@
                     <pic:cNvPicPr/>
                   </pic:nvPicPr>
                   <pic:blipFill>
-                    <a:blip r:embed="rId7">
+                    <a:blip r:embed="rId9">
                       <a:extLst>
                         <a:ext uri="{28A0092B-C50C-407E-A947-70E740481C1C}">
                           <a14:useLocalDpi xmlns:a14="http://schemas.microsoft.com/office/drawing/2010/main" val="0"/>
@@ -300,7 +281,7 @@
                     <pic:cNvPicPr/>
                   </pic:nvPicPr>
                   <pic:blipFill>
-                    <a:blip r:embed="rId8">
+                    <a:blip r:embed="rId10">
                       <a:extLst>
                         <a:ext uri="{28A0092B-C50C-407E-A947-70E740481C1C}">
                           <a14:useLocalDpi xmlns:a14="http://schemas.microsoft.com/office/drawing/2010/main" val="0"/>
@@ -357,7 +338,7 @@
                     <pic:cNvPicPr/>
                   </pic:nvPicPr>
                   <pic:blipFill>
-                    <a:blip r:embed="rId9">
+                    <a:blip r:embed="rId11">
                       <a:extLst>
                         <a:ext uri="{28A0092B-C50C-407E-A947-70E740481C1C}">
                           <a14:useLocalDpi xmlns:a14="http://schemas.microsoft.com/office/drawing/2010/main" val="0"/>
@@ -439,7 +420,7 @@
                     <pic:cNvPicPr/>
                   </pic:nvPicPr>
                   <pic:blipFill>
-                    <a:blip r:embed="rId10">
+                    <a:blip r:embed="rId12">
                       <a:extLst>
                         <a:ext uri="{28A0092B-C50C-407E-A947-70E740481C1C}">
                           <a14:useLocalDpi xmlns:a14="http://schemas.microsoft.com/office/drawing/2010/main" val="0"/>
@@ -496,7 +477,7 @@
                     <pic:cNvPicPr/>
                   </pic:nvPicPr>
                   <pic:blipFill>
-                    <a:blip r:embed="rId11">
+                    <a:blip r:embed="rId13">
                       <a:extLst>
                         <a:ext uri="{28A0092B-C50C-407E-A947-70E740481C1C}">
                           <a14:useLocalDpi xmlns:a14="http://schemas.microsoft.com/office/drawing/2010/main" val="0"/>
@@ -522,10 +503,127 @@
           </wp:inline>
         </w:drawing>
       </w:r>
-      <w:bookmarkStart w:id="0" w:name="_GoBack"/>
-      <w:bookmarkEnd w:id="0"/>
+    </w:p>
+    <w:p>
+      <w:r>
+        <w:lastRenderedPageBreak/>
+        <w:t>Además,</w:t>
+      </w:r>
+      <w:r>
+        <w:t xml:space="preserve"> existen dos formularios con </w:t>
+      </w:r>
+      <w:r>
+        <w:t>una lista desplegable</w:t>
+      </w:r>
+      <w:r>
+        <w:t xml:space="preserve"> </w:t>
+      </w:r>
+      <w:r>
+        <w:t>cada uno, para poder modificar las series y películas que tenemos añadidas a nuestra lista (pero aún no es funcional).</w:t>
+      </w:r>
+    </w:p>
+    <w:p/>
+    <w:p>
+      <w:r>
+        <w:rPr>
+          <w:noProof/>
+          <w:lang w:eastAsia="es-ES"/>
+        </w:rPr>
+        <w:drawing>
+          <wp:inline distT="0" distB="0" distL="0" distR="0">
+            <wp:extent cx="6134100" cy="3815080"/>
+            <wp:effectExtent l="0" t="0" r="0" b="0"/>
+            <wp:docPr id="8" name="Imagen 8"/>
+            <wp:cNvGraphicFramePr>
+              <a:graphicFrameLocks xmlns:a="http://schemas.openxmlformats.org/drawingml/2006/main" noChangeAspect="1"/>
+            </wp:cNvGraphicFramePr>
+            <a:graphic xmlns:a="http://schemas.openxmlformats.org/drawingml/2006/main">
+              <a:graphicData uri="http://schemas.openxmlformats.org/drawingml/2006/picture">
+                <pic:pic xmlns:pic="http://schemas.openxmlformats.org/drawingml/2006/picture">
+                  <pic:nvPicPr>
+                    <pic:cNvPr id="8" name="Captura.PNG"/>
+                    <pic:cNvPicPr/>
+                  </pic:nvPicPr>
+                  <pic:blipFill>
+                    <a:blip r:embed="rId14">
+                      <a:extLst>
+                        <a:ext uri="{28A0092B-C50C-407E-A947-70E740481C1C}">
+                          <a14:useLocalDpi xmlns:a14="http://schemas.microsoft.com/office/drawing/2010/main" val="0"/>
+                        </a:ext>
+                      </a:extLst>
+                    </a:blip>
+                    <a:stretch>
+                      <a:fillRect/>
+                    </a:stretch>
+                  </pic:blipFill>
+                  <pic:spPr>
+                    <a:xfrm>
+                      <a:off x="0" y="0"/>
+                      <a:ext cx="6134100" cy="3815080"/>
+                    </a:xfrm>
+                    <a:prstGeom prst="rect">
+                      <a:avLst/>
+                    </a:prstGeom>
+                  </pic:spPr>
+                </pic:pic>
+              </a:graphicData>
+            </a:graphic>
+          </wp:inline>
+        </w:drawing>
+      </w:r>
+    </w:p>
+    <w:p/>
+    <w:p>
+      <w:r>
+        <w:rPr>
+          <w:noProof/>
+          <w:lang w:eastAsia="es-ES"/>
+        </w:rPr>
+        <w:drawing>
+          <wp:inline distT="0" distB="0" distL="0" distR="0">
+            <wp:extent cx="6162675" cy="3733800"/>
+            <wp:effectExtent l="0" t="0" r="9525" b="0"/>
+            <wp:docPr id="9" name="Imagen 9"/>
+            <wp:cNvGraphicFramePr>
+              <a:graphicFrameLocks xmlns:a="http://schemas.openxmlformats.org/drawingml/2006/main" noChangeAspect="1"/>
+            </wp:cNvGraphicFramePr>
+            <a:graphic xmlns:a="http://schemas.openxmlformats.org/drawingml/2006/main">
+              <a:graphicData uri="http://schemas.openxmlformats.org/drawingml/2006/picture">
+                <pic:pic xmlns:pic="http://schemas.openxmlformats.org/drawingml/2006/picture">
+                  <pic:nvPicPr>
+                    <pic:cNvPr id="9" name="Captura2.PNG"/>
+                    <pic:cNvPicPr/>
+                  </pic:nvPicPr>
+                  <pic:blipFill>
+                    <a:blip r:embed="rId15">
+                      <a:extLst>
+                        <a:ext uri="{28A0092B-C50C-407E-A947-70E740481C1C}">
+                          <a14:useLocalDpi xmlns:a14="http://schemas.microsoft.com/office/drawing/2010/main" val="0"/>
+                        </a:ext>
+                      </a:extLst>
+                    </a:blip>
+                    <a:stretch>
+                      <a:fillRect/>
+                    </a:stretch>
+                  </pic:blipFill>
+                  <pic:spPr>
+                    <a:xfrm>
+                      <a:off x="0" y="0"/>
+                      <a:ext cx="6162675" cy="3733800"/>
+                    </a:xfrm>
+                    <a:prstGeom prst="rect">
+                      <a:avLst/>
+                    </a:prstGeom>
+                  </pic:spPr>
+                </pic:pic>
+              </a:graphicData>
+            </a:graphic>
+          </wp:inline>
+        </w:drawing>
+      </w:r>
     </w:p>
     <w:sectPr>
+      <w:headerReference w:type="default" r:id="rId16"/>
       <w:pgSz w:w="11906" w:h="16838"/>
       <w:pgMar w:top="1417" w:right="1701" w:bottom="1417" w:left="1701" w:header="708" w:footer="708" w:gutter="0"/>
       <w:cols w:space="708"/>
@@ -533,6 +631,69 @@
     </w:sectPr>
   </w:body>
 </w:document>
+</file>
+
+<file path=word/endnotes.xml><?xml version="1.0" encoding="utf-8"?>
+<w:endnotes xmlns:wpc="http://schemas.microsoft.com/office/word/2010/wordprocessingCanvas" xmlns:cx="http://schemas.microsoft.com/office/drawing/2014/chartex" xmlns:cx1="http://schemas.microsoft.com/office/drawing/2015/9/8/chartex" xmlns:cx2="http://schemas.microsoft.com/office/drawing/2015/10/21/chartex" xmlns:cx3="http://schemas.microsoft.com/office/drawing/2016/5/9/chartex" xmlns:cx4="http://schemas.microsoft.com/office/drawing/2016/5/10/chartex" xmlns:cx5="http://schemas.microsoft.com/office/drawing/2016/5/11/chartex" xmlns:cx6="http://schemas.microsoft.com/office/drawing/2016/5/12/chartex" xmlns:cx7="http://schemas.microsoft.com/office/drawing/2016/5/13/chartex" xmlns:cx8="http://schemas.microsoft.com/office/drawing/2016/5/14/chartex" xmlns:mc="http://schemas.openxmlformats.org/markup-compatibility/2006" xmlns:o="urn:schemas-microsoft-com:office:office" xmlns:r="http://schemas.openxmlformats.org/officeDocument/2006/relationships" xmlns:m="http://schemas.openxmlformats.org/officeDocument/2006/math" xmlns:v="urn:schemas-microsoft-com:vml" xmlns:wp14="http://schemas.microsoft.com/office/word/2010/wordprocessingDrawing" xmlns:wp="http://schemas.openxmlformats.org/drawingml/2006/wordprocessingDrawing" xmlns:w10="urn:schemas-microsoft-com:office:word" xmlns:w="http://schemas.openxmlformats.org/wordprocessingml/2006/main" xmlns:w14="http://schemas.microsoft.com/office/word/2010/wordml" xmlns:w15="http://schemas.microsoft.com/office/word/2012/wordml" xmlns:w16se="http://schemas.microsoft.com/office/word/2015/wordml/symex" xmlns:wpg="http://schemas.microsoft.com/office/word/2010/wordprocessingGroup" xmlns:wpi="http://schemas.microsoft.com/office/word/2010/wordprocessingInk" xmlns:wne="http://schemas.microsoft.com/office/word/2006/wordml" xmlns:wps="http://schemas.microsoft.com/office/word/2010/wordprocessingShape" mc:Ignorable="w14 w15 w16se wp14">
+  <w:endnote w:type="separator" w:id="-1">
+    <w:p>
+      <w:pPr>
+        <w:spacing w:after="0" w:line="240" w:lineRule="auto"/>
+      </w:pPr>
+      <w:r>
+        <w:separator/>
+      </w:r>
+    </w:p>
+  </w:endnote>
+  <w:endnote w:type="continuationSeparator" w:id="0">
+    <w:p>
+      <w:pPr>
+        <w:spacing w:after="0" w:line="240" w:lineRule="auto"/>
+      </w:pPr>
+      <w:r>
+        <w:continuationSeparator/>
+      </w:r>
+    </w:p>
+  </w:endnote>
+</w:endnotes>
+</file>
+
+<file path=word/footnotes.xml><?xml version="1.0" encoding="utf-8"?>
+<w:footnotes xmlns:wpc="http://schemas.microsoft.com/office/word/2010/wordprocessingCanvas" xmlns:cx="http://schemas.microsoft.com/office/drawing/2014/chartex" xmlns:cx1="http://schemas.microsoft.com/office/drawing/2015/9/8/chartex" xmlns:cx2="http://schemas.microsoft.com/office/drawing/2015/10/21/chartex" xmlns:cx3="http://schemas.microsoft.com/office/drawing/2016/5/9/chartex" xmlns:cx4="http://schemas.microsoft.com/office/drawing/2016/5/10/chartex" xmlns:cx5="http://schemas.microsoft.com/office/drawing/2016/5/11/chartex" xmlns:cx6="http://schemas.microsoft.com/office/drawing/2016/5/12/chartex" xmlns:cx7="http://schemas.microsoft.com/office/drawing/2016/5/13/chartex" xmlns:cx8="http://schemas.microsoft.com/office/drawing/2016/5/14/chartex" xmlns:mc="http://schemas.openxmlformats.org/markup-compatibility/2006" xmlns:o="urn:schemas-microsoft-com:office:office" xmlns:r="http://schemas.openxmlformats.org/officeDocument/2006/relationships" xmlns:m="http://schemas.openxmlformats.org/officeDocument/2006/math" xmlns:v="urn:schemas-microsoft-com:vml" xmlns:wp14="http://schemas.microsoft.com/office/word/2010/wordprocessingDrawing" xmlns:wp="http://schemas.openxmlformats.org/drawingml/2006/wordprocessingDrawing" xmlns:w10="urn:schemas-microsoft-com:office:word" xmlns:w="http://schemas.openxmlformats.org/wordprocessingml/2006/main" xmlns:w14="http://schemas.microsoft.com/office/word/2010/wordml" xmlns:w15="http://schemas.microsoft.com/office/word/2012/wordml" xmlns:w16se="http://schemas.microsoft.com/office/word/2015/wordml/symex" xmlns:wpg="http://schemas.microsoft.com/office/word/2010/wordprocessingGroup" xmlns:wpi="http://schemas.microsoft.com/office/word/2010/wordprocessingInk" xmlns:wne="http://schemas.microsoft.com/office/word/2006/wordml" xmlns:wps="http://schemas.microsoft.com/office/word/2010/wordprocessingShape" mc:Ignorable="w14 w15 w16se wp14">
+  <w:footnote w:type="separator" w:id="-1">
+    <w:p>
+      <w:pPr>
+        <w:spacing w:after="0" w:line="240" w:lineRule="auto"/>
+      </w:pPr>
+      <w:r>
+        <w:separator/>
+      </w:r>
+    </w:p>
+  </w:footnote>
+  <w:footnote w:type="continuationSeparator" w:id="0">
+    <w:p>
+      <w:pPr>
+        <w:spacing w:after="0" w:line="240" w:lineRule="auto"/>
+      </w:pPr>
+      <w:r>
+        <w:continuationSeparator/>
+      </w:r>
+    </w:p>
+  </w:footnote>
+</w:footnotes>
+</file>
+
+<file path=word/header1.xml><?xml version="1.0" encoding="utf-8"?>
+<w:hdr xmlns:wpc="http://schemas.microsoft.com/office/word/2010/wordprocessingCanvas" xmlns:cx="http://schemas.microsoft.com/office/drawing/2014/chartex" xmlns:cx1="http://schemas.microsoft.com/office/drawing/2015/9/8/chartex" xmlns:cx2="http://schemas.microsoft.com/office/drawing/2015/10/21/chartex" xmlns:cx3="http://schemas.microsoft.com/office/drawing/2016/5/9/chartex" xmlns:cx4="http://schemas.microsoft.com/office/drawing/2016/5/10/chartex" xmlns:cx5="http://schemas.microsoft.com/office/drawing/2016/5/11/chartex" xmlns:cx6="http://schemas.microsoft.com/office/drawing/2016/5/12/chartex" xmlns:cx7="http://schemas.microsoft.com/office/drawing/2016/5/13/chartex" xmlns:cx8="http://schemas.microsoft.com/office/drawing/2016/5/14/chartex" xmlns:mc="http://schemas.openxmlformats.org/markup-compatibility/2006" xmlns:o="urn:schemas-microsoft-com:office:office" xmlns:r="http://schemas.openxmlformats.org/officeDocument/2006/relationships" xmlns:m="http://schemas.openxmlformats.org/officeDocument/2006/math" xmlns:v="urn:schemas-microsoft-com:vml" xmlns:wp14="http://schemas.microsoft.com/office/word/2010/wordprocessingDrawing" xmlns:wp="http://schemas.openxmlformats.org/drawingml/2006/wordprocessingDrawing" xmlns:w10="urn:schemas-microsoft-com:office:word" xmlns:w="http://schemas.openxmlformats.org/wordprocessingml/2006/main" xmlns:w14="http://schemas.microsoft.com/office/word/2010/wordml" xmlns:w15="http://schemas.microsoft.com/office/word/2012/wordml" xmlns:w16se="http://schemas.microsoft.com/office/word/2015/wordml/symex" xmlns:wpg="http://schemas.microsoft.com/office/word/2010/wordprocessingGroup" xmlns:wpi="http://schemas.microsoft.com/office/word/2010/wordprocessingInk" xmlns:wne="http://schemas.microsoft.com/office/word/2006/wordml" xmlns:wps="http://schemas.microsoft.com/office/word/2010/wordprocessingShape" mc:Ignorable="w14 w15 w16se wp14">
+  <w:p>
+    <w:pPr>
+      <w:pStyle w:val="Encabezado"/>
+    </w:pPr>
+    <w:r>
+      <w:t>DAVID MARÍ BELTRÁN</w:t>
+    </w:r>
+  </w:p>
+</w:hdr>
 </file>
 
 <file path=word/styles.xml><?xml version="1.0" encoding="utf-8"?>
@@ -1062,6 +1223,50 @@
       <w:szCs w:val="32"/>
     </w:rPr>
   </w:style>
+  <w:style w:type="paragraph" w:styleId="Encabezado">
+    <w:name w:val="header"/>
+    <w:basedOn w:val="Normal"/>
+    <w:link w:val="EncabezadoCar"/>
+    <w:uiPriority w:val="99"/>
+    <w:unhideWhenUsed/>
+    <w:rsid w:val="004A689B"/>
+    <w:pPr>
+      <w:tabs>
+        <w:tab w:val="center" w:pos="4252"/>
+        <w:tab w:val="right" w:pos="8504"/>
+      </w:tabs>
+      <w:spacing w:after="0" w:line="240" w:lineRule="auto"/>
+    </w:pPr>
+  </w:style>
+  <w:style w:type="character" w:customStyle="1" w:styleId="EncabezadoCar">
+    <w:name w:val="Encabezado Car"/>
+    <w:basedOn w:val="Fuentedeprrafopredeter"/>
+    <w:link w:val="Encabezado"/>
+    <w:uiPriority w:val="99"/>
+    <w:rsid w:val="004A689B"/>
+  </w:style>
+  <w:style w:type="paragraph" w:styleId="Piedepgina">
+    <w:name w:val="footer"/>
+    <w:basedOn w:val="Normal"/>
+    <w:link w:val="PiedepginaCar"/>
+    <w:uiPriority w:val="99"/>
+    <w:unhideWhenUsed/>
+    <w:rsid w:val="004A689B"/>
+    <w:pPr>
+      <w:tabs>
+        <w:tab w:val="center" w:pos="4252"/>
+        <w:tab w:val="right" w:pos="8504"/>
+      </w:tabs>
+      <w:spacing w:after="0" w:line="240" w:lineRule="auto"/>
+    </w:pPr>
+  </w:style>
+  <w:style w:type="character" w:customStyle="1" w:styleId="PiedepginaCar">
+    <w:name w:val="Pie de página Car"/>
+    <w:basedOn w:val="Fuentedeprrafopredeter"/>
+    <w:link w:val="Piedepgina"/>
+    <w:uiPriority w:val="99"/>
+    <w:rsid w:val="004A689B"/>
+  </w:style>
 </w:styles>
 </file>
 

</xml_diff>